<commit_message>
Finished Chapter1 and Chapter2
</commit_message>
<xml_diff>
--- a/Mid-year documentation.docx
+++ b/Mid-year documentation.docx
@@ -1045,7 +1045,25 @@
           <w:szCs w:val="32"/>
           <w:lang w:bidi="ar-EG"/>
         </w:rPr>
-        <w:t xml:space="preserve">This problem has led to a shortage in the medical service </w:t>
+        <w:t>This problem has led to a shortage in the medical s</w:t>
+      </w:r>
+      <w:r>
+        <w:rPr>
+          <w:rFonts w:ascii="Cambria" w:hAnsi="Cambria"/>
+          <w:sz w:val="32"/>
+          <w:szCs w:val="32"/>
+          <w:lang w:bidi="ar-EG"/>
+        </w:rPr>
+        <w:t>ystem</w:t>
+      </w:r>
+      <w:r>
+        <w:rPr>
+          <w:rFonts w:ascii="Cambria" w:hAnsi="Cambria"/>
+          <w:sz w:val="32"/>
+          <w:szCs w:val="32"/>
+          <w:lang w:bidi="ar-EG"/>
+        </w:rPr>
+        <w:t xml:space="preserve"> </w:t>
       </w:r>
       <w:r>
         <w:rPr>
@@ -1297,304 +1315,28 @@
           <w:szCs w:val="32"/>
           <w:lang w:bidi="ar-EG"/>
         </w:rPr>
-        <w:t>, and the following are the main ones:</w:t>
-      </w:r>
-    </w:p>
-    <w:p>
-      <w:pPr>
-        <w:pStyle w:val="ListParagraph"/>
-        <w:numPr>
-          <w:ilvl w:val="0"/>
-          <w:numId w:val="5"/>
-        </w:numPr>
-        <w:rPr>
-          <w:rFonts w:ascii="Cambria" w:hAnsi="Cambria"/>
-          <w:sz w:val="32"/>
-          <w:szCs w:val="32"/>
-          <w:lang w:bidi="ar-EG"/>
-        </w:rPr>
-      </w:pPr>
-      <w:r>
-        <w:rPr>
-          <w:rFonts w:ascii="Cambria" w:hAnsi="Cambria"/>
-          <w:sz w:val="32"/>
-          <w:szCs w:val="32"/>
-          <w:lang w:bidi="ar-EG"/>
-        </w:rPr>
-        <w:t>A</w:t>
-      </w:r>
-      <w:r>
-        <w:rPr>
-          <w:rFonts w:ascii="Cambria" w:hAnsi="Cambria"/>
-          <w:sz w:val="32"/>
-          <w:szCs w:val="32"/>
-          <w:lang w:bidi="ar-EG"/>
-        </w:rPr>
-        <w:t xml:space="preserve"> doctor can view the whole medical history of his patient</w:t>
-      </w:r>
-      <w:r>
-        <w:rPr>
-          <w:rFonts w:ascii="Cambria" w:hAnsi="Cambria"/>
-          <w:sz w:val="32"/>
-          <w:szCs w:val="32"/>
-          <w:lang w:bidi="ar-EG"/>
-        </w:rPr>
-        <w:t xml:space="preserve"> along with medical attachments such as radiology</w:t>
-      </w:r>
-      <w:r>
-        <w:rPr>
-          <w:rFonts w:ascii="Cambria" w:hAnsi="Cambria"/>
-          <w:sz w:val="32"/>
-          <w:szCs w:val="32"/>
-          <w:lang w:bidi="ar-EG"/>
-        </w:rPr>
-        <w:t xml:space="preserve">, </w:t>
-      </w:r>
-      <w:r>
-        <w:rPr>
-          <w:rFonts w:ascii="Cambria" w:hAnsi="Cambria"/>
-          <w:sz w:val="32"/>
-          <w:szCs w:val="32"/>
-          <w:lang w:bidi="ar-EG"/>
-        </w:rPr>
-        <w:t>analysis</w:t>
-      </w:r>
-      <w:r>
-        <w:rPr>
-          <w:rFonts w:ascii="Cambria" w:hAnsi="Cambria"/>
-          <w:sz w:val="32"/>
-          <w:szCs w:val="32"/>
-          <w:lang w:bidi="ar-EG"/>
-        </w:rPr>
-        <w:t>, … etc</w:t>
-      </w:r>
-      <w:r>
-        <w:rPr>
-          <w:rFonts w:ascii="Cambria" w:hAnsi="Cambria"/>
-          <w:sz w:val="32"/>
-          <w:szCs w:val="32"/>
-          <w:lang w:bidi="ar-EG"/>
-        </w:rPr>
-        <w:t xml:space="preserve">. </w:t>
-      </w:r>
-      <w:r>
-        <w:rPr>
-          <w:rFonts w:ascii="Cambria" w:hAnsi="Cambria"/>
-          <w:sz w:val="32"/>
-          <w:szCs w:val="32"/>
-          <w:lang w:bidi="ar-EG"/>
-        </w:rPr>
-        <w:t xml:space="preserve">This breaks the boundary between </w:t>
-      </w:r>
-      <w:r>
-        <w:rPr>
-          <w:rFonts w:ascii="Cambria" w:hAnsi="Cambria"/>
-          <w:sz w:val="32"/>
-          <w:szCs w:val="32"/>
-          <w:lang w:bidi="ar-EG"/>
-        </w:rPr>
-        <w:t>medical organizations</w:t>
-      </w:r>
-      <w:r>
-        <w:rPr>
-          <w:rFonts w:ascii="Cambria" w:hAnsi="Cambria"/>
-          <w:sz w:val="32"/>
-          <w:szCs w:val="32"/>
-          <w:lang w:bidi="ar-EG"/>
-        </w:rPr>
-        <w:t xml:space="preserve"> and gives the doctor all information</w:t>
-      </w:r>
-      <w:r>
-        <w:rPr>
-          <w:rFonts w:ascii="Cambria" w:hAnsi="Cambria"/>
-          <w:sz w:val="32"/>
-          <w:szCs w:val="32"/>
-          <w:lang w:bidi="ar-EG"/>
-        </w:rPr>
-        <w:t xml:space="preserve"> he needs to correctly diagnose </w:t>
-      </w:r>
-      <w:r>
-        <w:rPr>
-          <w:rFonts w:ascii="Cambria" w:hAnsi="Cambria"/>
-          <w:sz w:val="32"/>
-          <w:szCs w:val="32"/>
-          <w:lang w:bidi="ar-EG"/>
-        </w:rPr>
-        <w:t>a</w:t>
-      </w:r>
-      <w:r>
-        <w:rPr>
-          <w:rFonts w:ascii="Cambria" w:hAnsi="Cambria"/>
-          <w:sz w:val="32"/>
-          <w:szCs w:val="32"/>
-          <w:lang w:bidi="ar-EG"/>
-        </w:rPr>
-        <w:t xml:space="preserve"> patient.</w:t>
-      </w:r>
-    </w:p>
-    <w:p>
-      <w:pPr>
-        <w:pStyle w:val="ListParagraph"/>
-        <w:numPr>
-          <w:ilvl w:val="0"/>
-          <w:numId w:val="5"/>
-        </w:numPr>
-        <w:rPr>
-          <w:rFonts w:ascii="Cambria" w:hAnsi="Cambria"/>
-          <w:sz w:val="32"/>
-          <w:szCs w:val="32"/>
-          <w:lang w:bidi="ar-EG"/>
-        </w:rPr>
-      </w:pPr>
-      <w:r>
-        <w:rPr>
-          <w:rFonts w:ascii="Cambria" w:hAnsi="Cambria"/>
-          <w:sz w:val="32"/>
-          <w:szCs w:val="32"/>
-          <w:lang w:bidi="ar-EG"/>
-        </w:rPr>
-        <w:t xml:space="preserve">A </w:t>
-      </w:r>
-      <w:r>
-        <w:rPr>
-          <w:rFonts w:ascii="Cambria" w:hAnsi="Cambria"/>
-          <w:sz w:val="32"/>
-          <w:szCs w:val="32"/>
-          <w:lang w:bidi="ar-EG"/>
-        </w:rPr>
-        <w:t xml:space="preserve">citizen can search </w:t>
-      </w:r>
-      <w:r>
-        <w:rPr>
-          <w:rFonts w:ascii="Cambria" w:hAnsi="Cambria"/>
-          <w:sz w:val="32"/>
-          <w:szCs w:val="32"/>
-          <w:lang w:bidi="ar-EG"/>
-        </w:rPr>
-        <w:t xml:space="preserve">for </w:t>
-      </w:r>
-      <w:r>
-        <w:rPr>
-          <w:rFonts w:ascii="Cambria" w:hAnsi="Cambria"/>
-          <w:sz w:val="32"/>
-          <w:szCs w:val="32"/>
-          <w:lang w:bidi="ar-EG"/>
-        </w:rPr>
-        <w:t xml:space="preserve">any medical service (e.g. ICU – </w:t>
-      </w:r>
-      <w:r>
-        <w:rPr>
-          <w:rFonts w:ascii="Cambria" w:hAnsi="Cambria"/>
-          <w:sz w:val="32"/>
-          <w:szCs w:val="32"/>
-          <w:lang w:bidi="ar-EG"/>
-        </w:rPr>
-        <w:t>i</w:t>
-      </w:r>
-      <w:r>
-        <w:rPr>
-          <w:rFonts w:ascii="Cambria" w:hAnsi="Cambria"/>
-          <w:sz w:val="32"/>
-          <w:szCs w:val="32"/>
-          <w:lang w:bidi="ar-EG"/>
-        </w:rPr>
-        <w:t xml:space="preserve">ncubator – dialysis room – … etc.) </w:t>
-      </w:r>
-      <w:r>
-        <w:rPr>
-          <w:rFonts w:ascii="Cambria" w:hAnsi="Cambria"/>
-          <w:sz w:val="32"/>
-          <w:szCs w:val="32"/>
-          <w:lang w:bidi="ar-EG"/>
-        </w:rPr>
-        <w:t>across the system</w:t>
-      </w:r>
-      <w:r>
-        <w:rPr>
-          <w:rFonts w:ascii="Cambria" w:hAnsi="Cambria"/>
-          <w:sz w:val="32"/>
-          <w:szCs w:val="32"/>
-          <w:lang w:bidi="ar-EG"/>
-        </w:rPr>
-        <w:t xml:space="preserve"> </w:t>
-      </w:r>
-      <w:r>
-        <w:rPr>
-          <w:rFonts w:ascii="Cambria" w:hAnsi="Cambria"/>
-          <w:sz w:val="32"/>
-          <w:szCs w:val="32"/>
-          <w:lang w:bidi="ar-EG"/>
-        </w:rPr>
-        <w:t>or</w:t>
-      </w:r>
-      <w:r>
-        <w:rPr>
-          <w:rFonts w:ascii="Cambria" w:hAnsi="Cambria"/>
-          <w:sz w:val="32"/>
-          <w:szCs w:val="32"/>
-          <w:lang w:bidi="ar-EG"/>
-        </w:rPr>
-        <w:t xml:space="preserve"> search for a medicine in surrounding pharmacies. The search can be based on distance, cost, popularity </w:t>
-      </w:r>
-      <w:r>
-        <w:rPr>
-          <w:rFonts w:ascii="Cambria" w:hAnsi="Cambria"/>
-          <w:sz w:val="32"/>
-          <w:szCs w:val="32"/>
-          <w:lang w:bidi="ar-EG"/>
-        </w:rPr>
-        <w:t>or</w:t>
-      </w:r>
-      <w:r>
-        <w:rPr>
-          <w:rFonts w:ascii="Cambria" w:hAnsi="Cambria"/>
-          <w:sz w:val="32"/>
-          <w:szCs w:val="32"/>
-          <w:lang w:bidi="ar-EG"/>
-        </w:rPr>
-        <w:t xml:space="preserve"> rate</w:t>
-      </w:r>
-    </w:p>
-    <w:p>
-      <w:pPr>
-        <w:pStyle w:val="ListParagraph"/>
-        <w:numPr>
-          <w:ilvl w:val="0"/>
-          <w:numId w:val="5"/>
-        </w:numPr>
-        <w:rPr>
-          <w:rFonts w:ascii="Cambria" w:hAnsi="Cambria"/>
-          <w:sz w:val="32"/>
-          <w:szCs w:val="32"/>
-          <w:lang w:bidi="ar-EG"/>
-        </w:rPr>
-      </w:pPr>
-      <w:r>
-        <w:rPr>
-          <w:rFonts w:ascii="Cambria" w:hAnsi="Cambria"/>
-          <w:sz w:val="32"/>
-          <w:szCs w:val="32"/>
-          <w:lang w:bidi="ar-EG"/>
-        </w:rPr>
-        <w:t>A doctor can send prescriptions to pharmacists through the system. Also, the system suggests alternative medicines to the doctor</w:t>
-      </w:r>
-      <w:r>
-        <w:rPr>
-          <w:rFonts w:ascii="Cambria" w:hAnsi="Cambria"/>
-          <w:sz w:val="32"/>
-          <w:szCs w:val="32"/>
-          <w:lang w:bidi="ar-EG"/>
-        </w:rPr>
-        <w:t>,</w:t>
-      </w:r>
-      <w:r>
-        <w:rPr>
-          <w:rFonts w:ascii="Cambria" w:hAnsi="Cambria"/>
-          <w:sz w:val="32"/>
-          <w:szCs w:val="32"/>
-          <w:lang w:bidi="ar-EG"/>
-        </w:rPr>
-        <w:t xml:space="preserve"> and </w:t>
+        <w:t>.</w:t>
+      </w:r>
+    </w:p>
+    <w:p>
+      <w:pPr>
+        <w:ind w:firstLine="720"/>
+        <w:rPr>
+          <w:rFonts w:ascii="Cambria" w:hAnsi="Cambria" w:cs="Cambria"/>
+          <w:b/>
+          <w:bCs/>
+          <w:sz w:val="32"/>
+          <w:szCs w:val="32"/>
+        </w:rPr>
+      </w:pPr>
+      <w:r>
+        <w:rPr>
+          <w:rFonts w:ascii="Cambria" w:hAnsi="Cambria"/>
+          <w:sz w:val="32"/>
+          <w:szCs w:val="32"/>
+          <w:lang w:bidi="ar-EG"/>
+        </w:rPr>
+        <w:t xml:space="preserve">“Care Point” aims to enable every citizen to easily search for a medical service, such as ICUs, incubators, dialysis rooms, … etc. The search can be based on different criteria such as distance, cost, popularity, rate </w:t>
       </w:r>
       <w:r>
         <w:rPr>
@@ -1608,134 +1350,92 @@
           <w:u w:val="single"/>
           <w:lang w:bidi="ar-EG"/>
         </w:rPr>
-        <w:t>accepted alternatives</w:t>
-      </w:r>
-      <w:r>
-        <w:rPr>
-          <w:rFonts w:ascii="Cambria" w:hAnsi="Cambria"/>
-          <w:sz w:val="32"/>
-          <w:szCs w:val="32"/>
-          <w:lang w:bidi="ar-EG"/>
-        </w:rPr>
-        <w:t xml:space="preserve"> are shown also to the pharmacist.</w:t>
-      </w:r>
-      <w:r>
-        <w:rPr>
-          <w:rFonts w:ascii="Cambria" w:hAnsi="Cambria"/>
-          <w:sz w:val="32"/>
-          <w:szCs w:val="32"/>
-          <w:lang w:bidi="ar-EG"/>
-        </w:rPr>
-        <w:t xml:space="preserve"> This creates a channel between doctors and pharmacists</w:t>
-      </w:r>
-      <w:r>
-        <w:rPr>
-          <w:rFonts w:ascii="Cambria" w:hAnsi="Cambria"/>
-          <w:sz w:val="32"/>
-          <w:szCs w:val="32"/>
-          <w:lang w:bidi="ar-EG"/>
+        <w:t>or any combination of them</w:t>
+      </w:r>
+      <w:r>
+        <w:rPr>
+          <w:rFonts w:ascii="Cambria" w:hAnsi="Cambria"/>
+          <w:sz w:val="32"/>
+          <w:szCs w:val="32"/>
+          <w:lang w:bidi="ar-EG"/>
+        </w:rPr>
+        <w:t>. By this, it eliminates the traditional way of single-criteria search. This is also powered by the ability to search for a medicine in the surrounding pharmacies.</w:t>
+      </w:r>
+    </w:p>
+    <w:p>
+      <w:pPr>
+        <w:rPr>
+          <w:rFonts w:ascii="Cambria" w:hAnsi="Cambria" w:cs="Cambria"/>
+          <w:b/>
+          <w:bCs/>
+          <w:sz w:val="40"/>
+          <w:szCs w:val="40"/>
+        </w:rPr>
+      </w:pPr>
+      <w:r>
+        <w:rPr>
+          <w:rFonts w:ascii="Cambria" w:hAnsi="Cambria" w:cs="Cambria"/>
+          <w:b/>
+          <w:bCs/>
+          <w:sz w:val="32"/>
+          <w:szCs w:val="32"/>
+        </w:rPr>
+        <w:tab/>
+      </w:r>
+      <w:r>
+        <w:rPr>
+          <w:rFonts w:ascii="Cambria" w:hAnsi="Cambria" w:cs="Cambria"/>
+          <w:sz w:val="32"/>
+          <w:szCs w:val="32"/>
+        </w:rPr>
+        <w:t>The project</w:t>
+      </w:r>
+      <w:bookmarkStart w:id="0" w:name="_GoBack"/>
+      <w:bookmarkEnd w:id="0"/>
+      <w:r>
+        <w:rPr>
+          <w:rFonts w:ascii="Cambria" w:hAnsi="Cambria" w:cs="Cambria"/>
+          <w:sz w:val="32"/>
+          <w:szCs w:val="32"/>
+        </w:rPr>
+        <w:t xml:space="preserve"> also aims to provide the doctor with the whole medical history of his patients, along with all medical examinations they made such as radiology, analysis, … etc. By this, it </w:t>
+      </w:r>
+      <w:r>
+        <w:rPr>
+          <w:rFonts w:ascii="Cambria" w:hAnsi="Cambria"/>
+          <w:sz w:val="32"/>
+          <w:szCs w:val="32"/>
+          <w:lang w:bidi="ar-EG"/>
+        </w:rPr>
+        <w:t>breaks the boundary between medical organizations and gives the doctor all information he needs to correctly diagnose a patient</w:t>
+      </w:r>
+      <w:r>
+        <w:rPr>
+          <w:rFonts w:ascii="Cambria" w:hAnsi="Cambria" w:cs="Cambria"/>
+          <w:sz w:val="32"/>
+          <w:szCs w:val="32"/>
         </w:rPr>
         <w:t>.</w:t>
       </w:r>
     </w:p>
     <w:p>
       <w:pPr>
-        <w:pStyle w:val="ListParagraph"/>
-        <w:numPr>
-          <w:ilvl w:val="0"/>
-          <w:numId w:val="5"/>
-        </w:numPr>
-        <w:rPr>
-          <w:rFonts w:ascii="Cambria" w:hAnsi="Cambria"/>
-          <w:sz w:val="32"/>
-          <w:szCs w:val="32"/>
-          <w:lang w:bidi="ar-EG"/>
-        </w:rPr>
-      </w:pPr>
-      <w:r>
-        <w:rPr>
-          <w:rFonts w:ascii="Cambria" w:hAnsi="Cambria"/>
-          <w:sz w:val="32"/>
-          <w:szCs w:val="32"/>
-          <w:lang w:bidi="ar-EG"/>
-        </w:rPr>
-        <w:t xml:space="preserve">A user can mark another user as a friend, parent or sibling. This feature supports two </w:t>
-      </w:r>
-      <w:r>
-        <w:rPr>
-          <w:rFonts w:ascii="Cambria" w:hAnsi="Cambria"/>
-          <w:sz w:val="32"/>
-          <w:szCs w:val="32"/>
-          <w:lang w:bidi="ar-EG"/>
-        </w:rPr>
-        <w:t xml:space="preserve">other </w:t>
-      </w:r>
-      <w:r>
-        <w:rPr>
-          <w:rFonts w:ascii="Cambria" w:hAnsi="Cambria"/>
-          <w:sz w:val="32"/>
-          <w:szCs w:val="32"/>
-          <w:lang w:bidi="ar-EG"/>
-        </w:rPr>
-        <w:t>important services:</w:t>
-      </w:r>
-    </w:p>
-    <w:p>
-      <w:pPr>
-        <w:pStyle w:val="ListParagraph"/>
-        <w:numPr>
-          <w:ilvl w:val="0"/>
-          <w:numId w:val="6"/>
-        </w:numPr>
-        <w:rPr>
-          <w:rFonts w:ascii="Cambria" w:hAnsi="Cambria"/>
-          <w:sz w:val="32"/>
-          <w:szCs w:val="32"/>
-          <w:lang w:bidi="ar-EG"/>
-        </w:rPr>
-      </w:pPr>
-      <w:r>
-        <w:rPr>
-          <w:rFonts w:ascii="Cambria" w:hAnsi="Cambria"/>
-          <w:sz w:val="32"/>
-          <w:szCs w:val="32"/>
-          <w:lang w:bidi="ar-EG"/>
-        </w:rPr>
-        <w:lastRenderedPageBreak/>
-        <w:t>In emergency situation a citizen can send an SOS to the nearest hospitals, his friends and his family</w:t>
-      </w:r>
-      <w:r>
-        <w:rPr>
-          <w:rFonts w:ascii="Cambria" w:hAnsi="Cambria"/>
-          <w:sz w:val="32"/>
-          <w:szCs w:val="32"/>
-          <w:lang w:bidi="ar-EG"/>
-        </w:rPr>
-        <w:t>.</w:t>
-      </w:r>
-    </w:p>
-    <w:p>
-      <w:pPr>
-        <w:pStyle w:val="ListParagraph"/>
-        <w:numPr>
-          <w:ilvl w:val="0"/>
-          <w:numId w:val="6"/>
-        </w:numPr>
-        <w:rPr>
-          <w:rFonts w:ascii="Cambria" w:hAnsi="Cambria"/>
-          <w:sz w:val="32"/>
-          <w:szCs w:val="32"/>
-          <w:lang w:bidi="ar-EG"/>
-        </w:rPr>
-      </w:pPr>
-      <w:r>
-        <w:rPr>
-          <w:rFonts w:ascii="Cambria" w:hAnsi="Cambria"/>
-          <w:sz w:val="32"/>
-          <w:szCs w:val="32"/>
-          <w:lang w:bidi="ar-EG"/>
-        </w:rPr>
-        <w:t xml:space="preserve">When a doctor adds a </w:t>
+        <w:ind w:firstLine="720"/>
+        <w:rPr>
+          <w:rFonts w:ascii="Cambria" w:hAnsi="Cambria"/>
+          <w:sz w:val="32"/>
+          <w:szCs w:val="32"/>
+          <w:lang w:bidi="ar-EG"/>
+        </w:rPr>
+      </w:pPr>
+      <w:r>
+        <w:rPr>
+          <w:rFonts w:ascii="Cambria" w:hAnsi="Cambria"/>
+          <w:sz w:val="32"/>
+          <w:szCs w:val="32"/>
+          <w:lang w:bidi="ar-EG"/>
+        </w:rPr>
+        <w:t xml:space="preserve">Another important service is attempting to create a channel between doctors and pharmacists. For example, doctors can send prescriptions to pharmacies, and while writing a prescription, the system suggests alternative medicines to the doctor, so that </w:t>
       </w:r>
       <w:r>
         <w:rPr>
@@ -1749,6 +1449,50 @@
           <w:u w:val="single"/>
           <w:lang w:bidi="ar-EG"/>
         </w:rPr>
+        <w:t>accepted alternatives</w:t>
+      </w:r>
+      <w:r>
+        <w:rPr>
+          <w:rFonts w:ascii="Cambria" w:hAnsi="Cambria"/>
+          <w:sz w:val="32"/>
+          <w:szCs w:val="32"/>
+          <w:lang w:bidi="ar-EG"/>
+        </w:rPr>
+        <w:t xml:space="preserve"> are shown to the pharmacist.</w:t>
+      </w:r>
+    </w:p>
+    <w:p>
+      <w:pPr>
+        <w:ind w:firstLine="720"/>
+        <w:rPr>
+          <w:rFonts w:ascii="Cambria" w:hAnsi="Cambria"/>
+          <w:sz w:val="36"/>
+          <w:szCs w:val="36"/>
+          <w:lang w:bidi="ar-EG"/>
+        </w:rPr>
+      </w:pPr>
+      <w:r>
+        <w:rPr>
+          <w:rFonts w:ascii="Cambria" w:hAnsi="Cambria"/>
+          <w:sz w:val="32"/>
+          <w:szCs w:val="32"/>
+          <w:lang w:bidi="ar-EG"/>
+        </w:rPr>
+        <w:lastRenderedPageBreak/>
+        <w:t xml:space="preserve">All of these services are integrated with other supplementary features. For example, when a doctor adds a </w:t>
+      </w:r>
+      <w:r>
+        <w:rPr>
+          <w:rFonts w:ascii="Cambria" w:hAnsi="Cambria"/>
+          <w:b/>
+          <w:bCs/>
+          <w:i/>
+          <w:iCs/>
+          <w:sz w:val="32"/>
+          <w:szCs w:val="32"/>
+          <w:u w:val="single"/>
+          <w:lang w:bidi="ar-EG"/>
+        </w:rPr>
         <w:t>genetic</w:t>
       </w:r>
       <w:r>
@@ -1758,64 +1502,8 @@
           <w:szCs w:val="32"/>
           <w:lang w:bidi="ar-EG"/>
         </w:rPr>
-        <w:t xml:space="preserve"> disease to the medical history of a citizen, the system send</w:t>
-      </w:r>
-      <w:r>
-        <w:rPr>
-          <w:rFonts w:ascii="Cambria" w:hAnsi="Cambria"/>
-          <w:sz w:val="32"/>
-          <w:szCs w:val="32"/>
-          <w:lang w:bidi="ar-EG"/>
-        </w:rPr>
-        <w:t>s</w:t>
-      </w:r>
-      <w:r>
-        <w:rPr>
-          <w:rFonts w:ascii="Cambria" w:hAnsi="Cambria"/>
-          <w:sz w:val="32"/>
-          <w:szCs w:val="32"/>
-          <w:lang w:bidi="ar-EG"/>
-        </w:rPr>
-        <w:t xml:space="preserve"> a warning to his family </w:t>
-      </w:r>
-      <w:r>
-        <w:rPr>
-          <w:rFonts w:ascii="Cambria" w:hAnsi="Cambria"/>
-          <w:sz w:val="32"/>
-          <w:szCs w:val="32"/>
-          <w:lang w:bidi="ar-EG"/>
-        </w:rPr>
-        <w:t>as</w:t>
-      </w:r>
-      <w:r>
-        <w:rPr>
-          <w:rFonts w:ascii="Cambria" w:hAnsi="Cambria"/>
-          <w:sz w:val="32"/>
-          <w:szCs w:val="32"/>
-          <w:lang w:bidi="ar-EG"/>
-        </w:rPr>
-        <w:t xml:space="preserve"> they have the same disease</w:t>
-      </w:r>
-      <w:r>
-        <w:rPr>
-          <w:rFonts w:ascii="Cambria" w:hAnsi="Cambria"/>
-          <w:sz w:val="32"/>
-          <w:szCs w:val="32"/>
-          <w:lang w:bidi="ar-EG"/>
-        </w:rPr>
-        <w:t>.</w:t>
-      </w:r>
-    </w:p>
-    <w:p>
-      <w:pPr>
-        <w:ind w:firstLine="720"/>
-        <w:rPr>
-          <w:rFonts w:ascii="Cambria" w:hAnsi="Cambria"/>
-          <w:sz w:val="32"/>
-          <w:szCs w:val="32"/>
-          <w:lang w:bidi="ar-EG"/>
-        </w:rPr>
-      </w:pPr>
+        <w:t xml:space="preserve"> disease to the medical history of a patient, the system sends a warning to his family as they have the same disease. Finally, in an emergency situation a citizen can send an SOS to his friends, his family and the nearest hospitals.</w:t>
+      </w:r>
     </w:p>
     <w:p>
       <w:pPr>
@@ -1919,8 +1607,6 @@
         </w:rPr>
         <w:t>icrosoft</w:t>
       </w:r>
-      <w:bookmarkStart w:id="0" w:name="_GoBack"/>
-      <w:bookmarkEnd w:id="0"/>
       <w:r>
         <w:rPr>
           <w:rFonts w:ascii="Cambria" w:hAnsi="Cambria"/>
@@ -2187,7 +1873,25 @@
           <w:szCs w:val="32"/>
           <w:lang w:bidi="ar-EG"/>
         </w:rPr>
-        <w:t xml:space="preserve"> few decades</w:t>
+        <w:t xml:space="preserve"> few </w:t>
+      </w:r>
+      <w:r>
+        <w:rPr>
+          <w:rFonts w:ascii="Cambria" w:hAnsi="Cambria"/>
+          <w:sz w:val="32"/>
+          <w:szCs w:val="32"/>
+          <w:lang w:bidi="ar-EG"/>
+        </w:rPr>
+        <w:t>year</w:t>
+      </w:r>
+      <w:r>
+        <w:rPr>
+          <w:rFonts w:ascii="Cambria" w:hAnsi="Cambria"/>
+          <w:sz w:val="32"/>
+          <w:szCs w:val="32"/>
+          <w:lang w:bidi="ar-EG"/>
+        </w:rPr>
+        <w:t>s</w:t>
       </w:r>
       <w:r>
         <w:rPr>
@@ -2338,7 +2042,34 @@
           <w:szCs w:val="32"/>
           <w:lang w:bidi="ar-EG"/>
         </w:rPr>
-        <w:t xml:space="preserve"> deaths all over the world.</w:t>
+        <w:t xml:space="preserve"> deaths all over the world</w:t>
+      </w:r>
+      <w:r>
+        <w:rPr>
+          <w:rFonts w:ascii="Cambria" w:hAnsi="Cambria"/>
+          <w:sz w:val="32"/>
+          <w:szCs w:val="32"/>
+          <w:lang w:bidi="ar-EG"/>
+        </w:rPr>
+        <w:t>. The reason, according to the report, is the sloppy doctor</w:t>
+      </w:r>
+      <w:r>
+        <w:rPr>
+          <w:rFonts w:ascii="Cambria" w:hAnsi="Cambria"/>
+          <w:sz w:val="32"/>
+          <w:szCs w:val="32"/>
+          <w:lang w:bidi="ar-EG"/>
+        </w:rPr>
+        <w:t>’</w:t>
+      </w:r>
+      <w:r>
+        <w:rPr>
+          <w:rFonts w:ascii="Cambria" w:hAnsi="Cambria"/>
+          <w:sz w:val="32"/>
+          <w:szCs w:val="32"/>
+          <w:lang w:bidi="ar-EG"/>
+        </w:rPr>
+        <w:t>s handwriting.</w:t>
       </w:r>
     </w:p>
     <w:p>
@@ -2358,45 +2089,25 @@
           <w:szCs w:val="32"/>
           <w:lang w:bidi="ar-EG"/>
         </w:rPr>
-        <w:t xml:space="preserve">In </w:t>
-      </w:r>
-      <w:proofErr w:type="gramStart"/>
-      <w:r>
-        <w:rPr>
-          <w:rFonts w:ascii="Cambria" w:hAnsi="Cambria"/>
-          <w:sz w:val="32"/>
-          <w:szCs w:val="32"/>
-          <w:lang w:bidi="ar-EG"/>
-        </w:rPr>
-        <w:t>2011,  a</w:t>
-      </w:r>
-      <w:r>
-        <w:rPr>
-          <w:rFonts w:ascii="Cambria" w:hAnsi="Cambria"/>
-          <w:sz w:val="32"/>
-          <w:szCs w:val="32"/>
-          <w:lang w:bidi="ar-EG"/>
-        </w:rPr>
-        <w:t>n</w:t>
-      </w:r>
-      <w:proofErr w:type="gramEnd"/>
-      <w:r>
-        <w:rPr>
-          <w:rFonts w:ascii="Cambria" w:hAnsi="Cambria"/>
-          <w:sz w:val="32"/>
-          <w:szCs w:val="32"/>
-          <w:lang w:bidi="ar-EG"/>
-        </w:rPr>
-        <w:t xml:space="preserve"> Egyptian</w:t>
-      </w:r>
-      <w:r>
-        <w:rPr>
-          <w:rFonts w:ascii="Cambria" w:hAnsi="Cambria"/>
-          <w:sz w:val="32"/>
-          <w:szCs w:val="32"/>
-          <w:lang w:bidi="ar-EG"/>
-        </w:rPr>
-        <w:t xml:space="preserve"> Medical Board Officer said that about 30% of diagnosis in the Private Sector and about 70% in the Public Sector were wrong</w:t>
+        <w:t>In 2011, a</w:t>
+      </w:r>
+      <w:r>
+        <w:rPr>
+          <w:rFonts w:ascii="Cambria" w:hAnsi="Cambria"/>
+          <w:sz w:val="32"/>
+          <w:szCs w:val="32"/>
+          <w:lang w:bidi="ar-EG"/>
+        </w:rPr>
+        <w:t>n Egyptian</w:t>
+      </w:r>
+      <w:r>
+        <w:rPr>
+          <w:rFonts w:ascii="Cambria" w:hAnsi="Cambria"/>
+          <w:sz w:val="32"/>
+          <w:szCs w:val="32"/>
+          <w:lang w:bidi="ar-EG"/>
+        </w:rPr>
+        <w:t xml:space="preserve"> Medical Board Officer said that about 30% of diagnosis in the Private Sector</w:t>
       </w:r>
       <w:r>
         <w:rPr>
@@ -2414,7 +2125,43 @@
           <w:szCs w:val="32"/>
           <w:lang w:bidi="ar-EG"/>
         </w:rPr>
-        <w:t xml:space="preserve"> with a total of 114 complaints in one year.</w:t>
+        <w:t xml:space="preserve"> and about 70% in the Public Sector were wrong</w:t>
+      </w:r>
+      <w:r>
+        <w:rPr>
+          <w:rFonts w:ascii="Cambria" w:hAnsi="Cambria"/>
+          <w:sz w:val="32"/>
+          <w:szCs w:val="32"/>
+          <w:lang w:bidi="ar-EG"/>
+        </w:rPr>
+        <w:t>,</w:t>
+      </w:r>
+      <w:r>
+        <w:rPr>
+          <w:rFonts w:ascii="Cambria" w:hAnsi="Cambria"/>
+          <w:sz w:val="32"/>
+          <w:szCs w:val="32"/>
+          <w:lang w:bidi="ar-EG"/>
+        </w:rPr>
+        <w:t xml:space="preserve"> with a total of 114 complaints </w:t>
+      </w:r>
+      <w:r>
+        <w:rPr>
+          <w:rFonts w:ascii="Cambria" w:hAnsi="Cambria"/>
+          <w:sz w:val="32"/>
+          <w:szCs w:val="32"/>
+          <w:lang w:bidi="ar-EG"/>
+        </w:rPr>
+        <w:t xml:space="preserve">from citizens </w:t>
+      </w:r>
+      <w:r>
+        <w:rPr>
+          <w:rFonts w:ascii="Cambria" w:hAnsi="Cambria"/>
+          <w:sz w:val="32"/>
+          <w:szCs w:val="32"/>
+          <w:lang w:bidi="ar-EG"/>
+        </w:rPr>
+        <w:t>in one year.</w:t>
       </w:r>
     </w:p>
     <w:p>
@@ -2627,6 +2374,15 @@
           <w:lang w:bidi="ar-EG"/>
         </w:rPr>
         <w:t xml:space="preserve"> our project</w:t>
+      </w:r>
+      <w:r>
+        <w:rPr>
+          <w:rFonts w:ascii="Cambria" w:hAnsi="Cambria"/>
+          <w:sz w:val="32"/>
+          <w:szCs w:val="32"/>
+          <w:lang w:bidi="ar-EG"/>
+        </w:rPr>
+        <w:t>,</w:t>
       </w:r>
       <w:r>
         <w:rPr>
@@ -8615,7 +8371,7 @@
 </file>
 
 <file path=customXml/itemProps1.xml><?xml version="1.0" encoding="utf-8"?>
-<ds:datastoreItem xmlns:ds="http://schemas.openxmlformats.org/officeDocument/2006/customXml" ds:itemID="{475590A9-2ED3-4C43-B11B-2A502AAFD045}">
+<ds:datastoreItem xmlns:ds="http://schemas.openxmlformats.org/officeDocument/2006/customXml" ds:itemID="{F8D9A54F-DACF-474E-A9BA-6CF7D0E3C98F}">
   <ds:schemaRefs>
     <ds:schemaRef ds:uri="http://schemas.openxmlformats.org/officeDocument/2006/bibliography"/>
   </ds:schemaRefs>

</xml_diff>